<commit_message>
Cambio de nombres en version
</commit_message>
<xml_diff>
--- a/version2.0/Documento vision/DocumentoVision2.0.docx
+++ b/version2.0/Documento vision/DocumentoVision2.0.docx
@@ -46,6 +46,8 @@
                 <w:sz w:val="32"/>
               </w:rPr>
             </w:pPr>
+            <w:bookmarkStart w:id="0" w:name="_GoBack"/>
+            <w:bookmarkEnd w:id="0"/>
             <w:r>
               <w:rPr>
                 <w:rFonts w:ascii="Arial" w:hAnsi="Arial" w:cs="Arial"/>
@@ -332,7 +334,7 @@
       <w:r>
         <w:t>TABLA DE CONTENIDO</w:t>
       </w:r>
-      <w:bookmarkStart w:id="0" w:name="_Toc3960791"/>
+      <w:bookmarkStart w:id="1" w:name="_Toc3960791"/>
     </w:p>
     <w:p>
       <w:pPr>
@@ -1913,14 +1915,14 @@
       <w:pPr>
         <w:pStyle w:val="Ttulo1"/>
       </w:pPr>
-      <w:bookmarkStart w:id="1" w:name="_Toc236219537"/>
-      <w:bookmarkStart w:id="2" w:name="_Toc3960792"/>
-      <w:bookmarkEnd w:id="0"/>
+      <w:bookmarkStart w:id="2" w:name="_Toc236219537"/>
+      <w:bookmarkStart w:id="3" w:name="_Toc3960792"/>
+      <w:bookmarkEnd w:id="1"/>
       <w:r>
         <w:lastRenderedPageBreak/>
         <w:t>Historial de Cambios.</w:t>
       </w:r>
-      <w:bookmarkEnd w:id="1"/>
+      <w:bookmarkEnd w:id="2"/>
     </w:p>
     <w:p>
       <w:pPr>
@@ -3630,12 +3632,12 @@
       <w:pPr>
         <w:pStyle w:val="Ttulo1"/>
       </w:pPr>
-      <w:bookmarkStart w:id="3" w:name="_Toc236219538"/>
+      <w:bookmarkStart w:id="4" w:name="_Toc236219538"/>
       <w:r>
         <w:lastRenderedPageBreak/>
         <w:t>Propósito del Documento.</w:t>
       </w:r>
-      <w:bookmarkEnd w:id="3"/>
+      <w:bookmarkEnd w:id="4"/>
     </w:p>
     <w:p>
       <w:pPr>
@@ -3671,8 +3673,6 @@
         </w:rPr>
         <w:t>2.0</w:t>
       </w:r>
-      <w:bookmarkStart w:id="4" w:name="_GoBack"/>
-      <w:bookmarkEnd w:id="4"/>
       <w:r>
         <w:t xml:space="preserve"> para</w:t>
       </w:r>
@@ -3710,7 +3710,7 @@
         <w:pStyle w:val="paragraph"/>
       </w:pPr>
       <w:bookmarkStart w:id="6" w:name="_Toc3960799"/>
-      <w:bookmarkEnd w:id="2"/>
+      <w:bookmarkEnd w:id="3"/>
       <w:r>
         <w:t>A</w:t>
       </w:r>
@@ -8825,7 +8825,7 @@
       <mc:AlternateContent>
         <mc:Choice Requires="wps">
           <w:drawing>
-            <wp:anchor distT="0" distB="0" distL="114300" distR="114300" simplePos="0" relativeHeight="251657216" behindDoc="0" locked="0" layoutInCell="0" allowOverlap="1" wp14:anchorId="1891EF64" wp14:editId="31998773">
+            <wp:anchor distT="0" distB="0" distL="114300" distR="114300" simplePos="0" relativeHeight="251657216" behindDoc="0" locked="0" layoutInCell="0" allowOverlap="1" wp14:anchorId="43916AC5" wp14:editId="3CB9D99D">
               <wp:simplePos x="0" y="0"/>
               <wp:positionH relativeFrom="column">
                 <wp:posOffset>17145</wp:posOffset>
@@ -8884,7 +8884,7 @@
             </wp:anchor>
           </w:drawing>
         </mc:Choice>
-        <mc:Fallback xmlns:cx="http://schemas.microsoft.com/office/drawing/2014/chartex" xmlns:cx1="http://schemas.microsoft.com/office/drawing/2015/9/8/chartex" xmlns:cx2="http://schemas.microsoft.com/office/drawing/2015/10/21/chartex" xmlns:cx3="http://schemas.microsoft.com/office/drawing/2016/5/9/chartex" xmlns:cx4="http://schemas.microsoft.com/office/drawing/2016/5/10/chartex" xmlns:cx5="http://schemas.microsoft.com/office/drawing/2016/5/11/chartex" xmlns:cx6="http://schemas.microsoft.com/office/drawing/2016/5/12/chartex" xmlns:cx7="http://schemas.microsoft.com/office/drawing/2016/5/13/chartex" xmlns:cx8="http://schemas.microsoft.com/office/drawing/2016/5/14/chartex" xmlns:aink="http://schemas.microsoft.com/office/drawing/2016/ink" xmlns:am3d="http://schemas.microsoft.com/office/drawing/2017/model3d" xmlns:w15="http://schemas.microsoft.com/office/word/2012/wordml" xmlns:w16cid="http://schemas.microsoft.com/office/word/2016/wordml/cid" xmlns:w16se="http://schemas.microsoft.com/office/word/2015/wordml/symex">
+        <mc:Fallback xmlns:w16se="http://schemas.microsoft.com/office/word/2015/wordml/symex" xmlns:w16cid="http://schemas.microsoft.com/office/word/2016/wordml/cid" xmlns:w15="http://schemas.microsoft.com/office/word/2012/wordml" xmlns:am3d="http://schemas.microsoft.com/office/drawing/2017/model3d" xmlns:aink="http://schemas.microsoft.com/office/drawing/2016/ink" xmlns:cx8="http://schemas.microsoft.com/office/drawing/2016/5/14/chartex" xmlns:cx7="http://schemas.microsoft.com/office/drawing/2016/5/13/chartex" xmlns:cx6="http://schemas.microsoft.com/office/drawing/2016/5/12/chartex" xmlns:cx5="http://schemas.microsoft.com/office/drawing/2016/5/11/chartex" xmlns:cx4="http://schemas.microsoft.com/office/drawing/2016/5/10/chartex" xmlns:cx3="http://schemas.microsoft.com/office/drawing/2016/5/9/chartex" xmlns:cx2="http://schemas.microsoft.com/office/drawing/2015/10/21/chartex" xmlns:cx1="http://schemas.microsoft.com/office/drawing/2015/9/8/chartex" xmlns:cx="http://schemas.microsoft.com/office/drawing/2014/chartex">
           <w:pict>
             <v:line w14:anchorId="6D29735A" id="Line 5" o:spid="_x0000_s1026" style="position:absolute;z-index:251658240;visibility:visible;mso-wrap-style:square;mso-width-percent:0;mso-height-percent:0;mso-wrap-distance-left:9pt;mso-wrap-distance-top:0;mso-wrap-distance-right:9pt;mso-wrap-distance-bottom:0;mso-position-horizontal:absolute;mso-position-horizontal-relative:text;mso-position-vertical:absolute;mso-position-vertical-relative:text;mso-width-percent:0;mso-height-percent:0;mso-width-relative:page;mso-height-relative:page" from="1.35pt,.75pt" to="440.55pt,.75pt" o:gfxdata="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" o:allowincell="f"/>
           </w:pict>
@@ -9006,7 +9006,17 @@
               <w:sz w:val="18"/>
               <w:szCs w:val="18"/>
             </w:rPr>
-            <w:t xml:space="preserve"> 1</w:t>
+            <w:t xml:space="preserve"> </w:t>
+          </w:r>
+          <w:r>
+            <w:rPr>
+              <w:rFonts w:ascii="Arial" w:hAnsi="Arial" w:cs="Arial"/>
+              <w:b/>
+              <w:color w:val="0000FF"/>
+              <w:sz w:val="18"/>
+              <w:szCs w:val="18"/>
+            </w:rPr>
+            <w:t>2</w:t>
           </w:r>
           <w:r>
             <w:rPr>
@@ -9370,7 +9380,7 @@
         <w:rFonts w:ascii="Arial" w:hAnsi="Arial" w:cs="Arial"/>
         <w:noProof/>
       </w:rPr>
-      <w:t>7</w:t>
+      <w:t>2</w:t>
     </w:r>
     <w:r>
       <w:rPr>
@@ -9496,7 +9506,7 @@
             </wp:anchor>
           </w:drawing>
         </mc:Choice>
-        <mc:Fallback xmlns:cx="http://schemas.microsoft.com/office/drawing/2014/chartex" xmlns:cx1="http://schemas.microsoft.com/office/drawing/2015/9/8/chartex" xmlns:cx2="http://schemas.microsoft.com/office/drawing/2015/10/21/chartex" xmlns:cx3="http://schemas.microsoft.com/office/drawing/2016/5/9/chartex" xmlns:cx4="http://schemas.microsoft.com/office/drawing/2016/5/10/chartex" xmlns:cx5="http://schemas.microsoft.com/office/drawing/2016/5/11/chartex" xmlns:cx6="http://schemas.microsoft.com/office/drawing/2016/5/12/chartex" xmlns:cx7="http://schemas.microsoft.com/office/drawing/2016/5/13/chartex" xmlns:cx8="http://schemas.microsoft.com/office/drawing/2016/5/14/chartex" xmlns:aink="http://schemas.microsoft.com/office/drawing/2016/ink" xmlns:am3d="http://schemas.microsoft.com/office/drawing/2017/model3d" xmlns:w15="http://schemas.microsoft.com/office/word/2012/wordml" xmlns:w16cid="http://schemas.microsoft.com/office/word/2016/wordml/cid" xmlns:w16se="http://schemas.microsoft.com/office/word/2015/wordml/symex">
+        <mc:Fallback xmlns:w16se="http://schemas.microsoft.com/office/word/2015/wordml/symex" xmlns:w16cid="http://schemas.microsoft.com/office/word/2016/wordml/cid" xmlns:w15="http://schemas.microsoft.com/office/word/2012/wordml" xmlns:am3d="http://schemas.microsoft.com/office/drawing/2017/model3d" xmlns:aink="http://schemas.microsoft.com/office/drawing/2016/ink" xmlns:cx8="http://schemas.microsoft.com/office/drawing/2016/5/14/chartex" xmlns:cx7="http://schemas.microsoft.com/office/drawing/2016/5/13/chartex" xmlns:cx6="http://schemas.microsoft.com/office/drawing/2016/5/12/chartex" xmlns:cx5="http://schemas.microsoft.com/office/drawing/2016/5/11/chartex" xmlns:cx4="http://schemas.microsoft.com/office/drawing/2016/5/10/chartex" xmlns:cx3="http://schemas.microsoft.com/office/drawing/2016/5/9/chartex" xmlns:cx2="http://schemas.microsoft.com/office/drawing/2015/10/21/chartex" xmlns:cx1="http://schemas.microsoft.com/office/drawing/2015/9/8/chartex" xmlns:cx="http://schemas.microsoft.com/office/drawing/2014/chartex">
           <w:pict>
             <v:line w14:anchorId="60017591" id="Line 13" o:spid="_x0000_s1026" style="position:absolute;z-index:251660288;visibility:visible;mso-wrap-style:square;mso-width-percent:0;mso-height-percent:0;mso-wrap-distance-left:9pt;mso-wrap-distance-top:0;mso-wrap-distance-right:9pt;mso-wrap-distance-bottom:0;mso-position-horizontal:absolute;mso-position-horizontal-relative:text;mso-position-vertical:absolute;mso-position-vertical-relative:text;mso-width-percent:0;mso-height-percent:0;mso-width-relative:page;mso-height-relative:page" from="1.35pt,.75pt" to="440.55pt,.75pt" o:gfxdata="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" o:allowincell="f"/>
           </w:pict>
@@ -10463,7 +10473,7 @@
             </wp:anchor>
           </w:drawing>
         </mc:Choice>
-        <mc:Fallback xmlns:cx="http://schemas.microsoft.com/office/drawing/2014/chartex" xmlns:cx1="http://schemas.microsoft.com/office/drawing/2015/9/8/chartex" xmlns:cx2="http://schemas.microsoft.com/office/drawing/2015/10/21/chartex" xmlns:cx3="http://schemas.microsoft.com/office/drawing/2016/5/9/chartex" xmlns:cx4="http://schemas.microsoft.com/office/drawing/2016/5/10/chartex" xmlns:cx5="http://schemas.microsoft.com/office/drawing/2016/5/11/chartex" xmlns:cx6="http://schemas.microsoft.com/office/drawing/2016/5/12/chartex" xmlns:cx7="http://schemas.microsoft.com/office/drawing/2016/5/13/chartex" xmlns:cx8="http://schemas.microsoft.com/office/drawing/2016/5/14/chartex" xmlns:aink="http://schemas.microsoft.com/office/drawing/2016/ink" xmlns:am3d="http://schemas.microsoft.com/office/drawing/2017/model3d" xmlns:w15="http://schemas.microsoft.com/office/word/2012/wordml" xmlns:w16cid="http://schemas.microsoft.com/office/word/2016/wordml/cid" xmlns:w16se="http://schemas.microsoft.com/office/word/2015/wordml/symex">
+        <mc:Fallback xmlns:w16se="http://schemas.microsoft.com/office/word/2015/wordml/symex" xmlns:w16cid="http://schemas.microsoft.com/office/word/2016/wordml/cid" xmlns:w15="http://schemas.microsoft.com/office/word/2012/wordml" xmlns:am3d="http://schemas.microsoft.com/office/drawing/2017/model3d" xmlns:aink="http://schemas.microsoft.com/office/drawing/2016/ink" xmlns:cx8="http://schemas.microsoft.com/office/drawing/2016/5/14/chartex" xmlns:cx7="http://schemas.microsoft.com/office/drawing/2016/5/13/chartex" xmlns:cx6="http://schemas.microsoft.com/office/drawing/2016/5/12/chartex" xmlns:cx5="http://schemas.microsoft.com/office/drawing/2016/5/11/chartex" xmlns:cx4="http://schemas.microsoft.com/office/drawing/2016/5/10/chartex" xmlns:cx3="http://schemas.microsoft.com/office/drawing/2016/5/9/chartex" xmlns:cx2="http://schemas.microsoft.com/office/drawing/2015/10/21/chartex" xmlns:cx1="http://schemas.microsoft.com/office/drawing/2015/9/8/chartex" xmlns:cx="http://schemas.microsoft.com/office/drawing/2014/chartex">
           <w:pict>
             <v:line w14:anchorId="2960FB69" id="Line 3" o:spid="_x0000_s1026" style="position:absolute;flip:y;z-index:251657216;visibility:visible;mso-wrap-style:square;mso-width-percent:0;mso-height-percent:0;mso-wrap-distance-left:9pt;mso-wrap-distance-top:0;mso-wrap-distance-right:9pt;mso-wrap-distance-bottom:0;mso-position-horizontal:absolute;mso-position-horizontal-relative:text;mso-position-vertical:absolute;mso-position-vertical-relative:text;mso-width-percent:0;mso-height-percent:0;mso-width-relative:page;mso-height-relative:page" from=".1pt,6.7pt" to="450.1pt,6.7pt" o:gfxdata="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" o:allowincell="f"/>
           </w:pict>
@@ -10797,7 +10807,7 @@
             </wp:anchor>
           </w:drawing>
         </mc:Choice>
-        <mc:Fallback xmlns:cx="http://schemas.microsoft.com/office/drawing/2014/chartex" xmlns:cx1="http://schemas.microsoft.com/office/drawing/2015/9/8/chartex" xmlns:cx2="http://schemas.microsoft.com/office/drawing/2015/10/21/chartex" xmlns:cx3="http://schemas.microsoft.com/office/drawing/2016/5/9/chartex" xmlns:cx4="http://schemas.microsoft.com/office/drawing/2016/5/10/chartex" xmlns:cx5="http://schemas.microsoft.com/office/drawing/2016/5/11/chartex" xmlns:cx6="http://schemas.microsoft.com/office/drawing/2016/5/12/chartex" xmlns:cx7="http://schemas.microsoft.com/office/drawing/2016/5/13/chartex" xmlns:cx8="http://schemas.microsoft.com/office/drawing/2016/5/14/chartex" xmlns:aink="http://schemas.microsoft.com/office/drawing/2016/ink" xmlns:am3d="http://schemas.microsoft.com/office/drawing/2017/model3d" xmlns:w15="http://schemas.microsoft.com/office/word/2012/wordml" xmlns:w16cid="http://schemas.microsoft.com/office/word/2016/wordml/cid" xmlns:w16se="http://schemas.microsoft.com/office/word/2015/wordml/symex">
+        <mc:Fallback xmlns:w16se="http://schemas.microsoft.com/office/word/2015/wordml/symex" xmlns:w16cid="http://schemas.microsoft.com/office/word/2016/wordml/cid" xmlns:w15="http://schemas.microsoft.com/office/word/2012/wordml" xmlns:am3d="http://schemas.microsoft.com/office/drawing/2017/model3d" xmlns:aink="http://schemas.microsoft.com/office/drawing/2016/ink" xmlns:cx8="http://schemas.microsoft.com/office/drawing/2016/5/14/chartex" xmlns:cx7="http://schemas.microsoft.com/office/drawing/2016/5/13/chartex" xmlns:cx6="http://schemas.microsoft.com/office/drawing/2016/5/12/chartex" xmlns:cx5="http://schemas.microsoft.com/office/drawing/2016/5/11/chartex" xmlns:cx4="http://schemas.microsoft.com/office/drawing/2016/5/10/chartex" xmlns:cx3="http://schemas.microsoft.com/office/drawing/2016/5/9/chartex" xmlns:cx2="http://schemas.microsoft.com/office/drawing/2015/10/21/chartex" xmlns:cx1="http://schemas.microsoft.com/office/drawing/2015/9/8/chartex" xmlns:cx="http://schemas.microsoft.com/office/drawing/2014/chartex">
           <w:pict>
             <v:line w14:anchorId="680A0E9A" id="Line 8" o:spid="_x0000_s1026" style="position:absolute;z-index:251659264;visibility:visible;mso-wrap-style:square;mso-width-percent:0;mso-height-percent:0;mso-wrap-distance-left:9pt;mso-wrap-distance-top:0;mso-wrap-distance-right:9pt;mso-wrap-distance-bottom:0;mso-position-horizontal:absolute;mso-position-horizontal-relative:text;mso-position-vertical:absolute;mso-position-vertical-relative:text;mso-width-percent:0;mso-height-percent:0;mso-width-relative:page;mso-height-relative:page" from="1.45pt,9.2pt" to="450.1pt,9.2pt" o:gfxdata="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"/>
           </w:pict>
@@ -17753,6 +17763,23 @@
 </file>
 
 <file path=customXml/item1.xml><?xml version="1.0" encoding="utf-8"?>
+<p:properties xmlns:p="http://schemas.microsoft.com/office/2006/metadata/properties" xmlns:xsi="http://www.w3.org/2001/XMLSchema-instance" xmlns:pc="http://schemas.microsoft.com/office/infopath/2007/PartnerControls">
+  <documentManagement>
+    <ReferenceId xmlns="7e15e860-e3ff-4b80-ab18-cc7342b3246b">d58aca53-ab8d-46f4-a7d0-f3e919840dee</ReferenceId>
+  </documentManagement>
+</p:properties>
+</file>
+
+<file path=customXml/item2.xml><?xml version="1.0" encoding="utf-8"?>
+<?mso-contentType ?>
+<FormTemplates xmlns="http://schemas.microsoft.com/sharepoint/v3/contenttype/forms">
+  <Display>DocumentLibraryForm</Display>
+  <Edit>DocumentLibraryForm</Edit>
+  <New>DocumentLibraryForm</New>
+</FormTemplates>
+</file>
+
+<file path=customXml/item3.xml><?xml version="1.0" encoding="utf-8"?>
 <ct:contentTypeSchema xmlns:ct="http://schemas.microsoft.com/office/2006/metadata/contentType" xmlns:ma="http://schemas.microsoft.com/office/2006/metadata/properties/metaAttributes" ct:_="" ma:_="" ma:contentTypeName="Documento" ma:contentTypeID="0x0101008E3CA60468D86F468FBBB05C56F552A1" ma:contentTypeVersion="8" ma:contentTypeDescription="Crear nuevo documento." ma:contentTypeScope="" ma:versionID="2f7a588df94d5f79218317e702683d0d">
   <xsd:schema xmlns:xsd="http://www.w3.org/2001/XMLSchema" xmlns:xs="http://www.w3.org/2001/XMLSchema" xmlns:p="http://schemas.microsoft.com/office/2006/metadata/properties" xmlns:ns2="7e15e860-e3ff-4b80-ab18-cc7342b3246b" targetNamespace="http://schemas.microsoft.com/office/2006/metadata/properties" ma:root="true" ma:fieldsID="fcc3b171fd221dfecb16be7c313c9950" ns2:_="">
     <xsd:import namespace="7e15e860-e3ff-4b80-ab18-cc7342b3246b"/>
@@ -17922,28 +17949,29 @@
 </ct:contentTypeSchema>
 </file>
 
-<file path=customXml/item2.xml><?xml version="1.0" encoding="utf-8"?>
-<?mso-contentType ?>
-<FormTemplates xmlns="http://schemas.microsoft.com/sharepoint/v3/contenttype/forms">
-  <Display>DocumentLibraryForm</Display>
-  <Edit>DocumentLibraryForm</Edit>
-  <New>DocumentLibraryForm</New>
-</FormTemplates>
-</file>
-
-<file path=customXml/item3.xml><?xml version="1.0" encoding="utf-8"?>
-<p:properties xmlns:p="http://schemas.microsoft.com/office/2006/metadata/properties" xmlns:xsi="http://www.w3.org/2001/XMLSchema-instance" xmlns:pc="http://schemas.microsoft.com/office/infopath/2007/PartnerControls">
-  <documentManagement>
-    <ReferenceId xmlns="7e15e860-e3ff-4b80-ab18-cc7342b3246b">d58aca53-ab8d-46f4-a7d0-f3e919840dee</ReferenceId>
-  </documentManagement>
-</p:properties>
-</file>
-
 <file path=customXml/item4.xml><?xml version="1.0" encoding="utf-8"?>
 <b:Sources xmlns:b="http://schemas.openxmlformats.org/officeDocument/2006/bibliography" xmlns="http://schemas.openxmlformats.org/officeDocument/2006/bibliography" SelectedStyle="\APA.XSL" StyleName="APA"/>
 </file>
 
 <file path=customXml/itemProps1.xml><?xml version="1.0" encoding="utf-8"?>
+<ds:datastoreItem xmlns:ds="http://schemas.openxmlformats.org/officeDocument/2006/customXml" ds:itemID="{F123BF58-C511-4EA1-A648-48A23B62203D}">
+  <ds:schemaRefs>
+    <ds:schemaRef ds:uri="http://schemas.microsoft.com/office/2006/metadata/properties"/>
+    <ds:schemaRef ds:uri="http://schemas.microsoft.com/office/infopath/2007/PartnerControls"/>
+    <ds:schemaRef ds:uri="7e15e860-e3ff-4b80-ab18-cc7342b3246b"/>
+  </ds:schemaRefs>
+</ds:datastoreItem>
+</file>
+
+<file path=customXml/itemProps2.xml><?xml version="1.0" encoding="utf-8"?>
+<ds:datastoreItem xmlns:ds="http://schemas.openxmlformats.org/officeDocument/2006/customXml" ds:itemID="{466E4AD3-A892-4D97-94C2-13F2B14FC4F9}">
+  <ds:schemaRefs>
+    <ds:schemaRef ds:uri="http://schemas.microsoft.com/sharepoint/v3/contenttype/forms"/>
+  </ds:schemaRefs>
+</ds:datastoreItem>
+</file>
+
+<file path=customXml/itemProps3.xml><?xml version="1.0" encoding="utf-8"?>
 <ds:datastoreItem xmlns:ds="http://schemas.openxmlformats.org/officeDocument/2006/customXml" ds:itemID="{C9D59C46-BD0A-4B84-B683-58608CBC9DC6}">
   <ds:schemaRefs>
     <ds:schemaRef ds:uri="http://schemas.microsoft.com/office/2006/metadata/contentType"/>
@@ -17961,26 +17989,8 @@
 </ds:datastoreItem>
 </file>
 
-<file path=customXml/itemProps2.xml><?xml version="1.0" encoding="utf-8"?>
-<ds:datastoreItem xmlns:ds="http://schemas.openxmlformats.org/officeDocument/2006/customXml" ds:itemID="{466E4AD3-A892-4D97-94C2-13F2B14FC4F9}">
-  <ds:schemaRefs>
-    <ds:schemaRef ds:uri="http://schemas.microsoft.com/sharepoint/v3/contenttype/forms"/>
-  </ds:schemaRefs>
-</ds:datastoreItem>
-</file>
-
-<file path=customXml/itemProps3.xml><?xml version="1.0" encoding="utf-8"?>
-<ds:datastoreItem xmlns:ds="http://schemas.openxmlformats.org/officeDocument/2006/customXml" ds:itemID="{F123BF58-C511-4EA1-A648-48A23B62203D}">
-  <ds:schemaRefs>
-    <ds:schemaRef ds:uri="http://schemas.microsoft.com/office/2006/metadata/properties"/>
-    <ds:schemaRef ds:uri="http://schemas.microsoft.com/office/infopath/2007/PartnerControls"/>
-    <ds:schemaRef ds:uri="7e15e860-e3ff-4b80-ab18-cc7342b3246b"/>
-  </ds:schemaRefs>
-</ds:datastoreItem>
-</file>
-
 <file path=customXml/itemProps4.xml><?xml version="1.0" encoding="utf-8"?>
-<ds:datastoreItem xmlns:ds="http://schemas.openxmlformats.org/officeDocument/2006/customXml" ds:itemID="{EBE6D2C0-B511-4C70-BBB5-75C44C3198B3}">
+<ds:datastoreItem xmlns:ds="http://schemas.openxmlformats.org/officeDocument/2006/customXml" ds:itemID="{3AB36E36-E65D-4C4A-99A9-64C7B89A54AC}">
   <ds:schemaRefs>
     <ds:schemaRef ds:uri="http://schemas.openxmlformats.org/officeDocument/2006/bibliography"/>
   </ds:schemaRefs>

</xml_diff>